<commit_message>
atualização do arquivo 'o que fazer'.
</commit_message>
<xml_diff>
--- a/Documentos/_O que será produzido.docx
+++ b/Documentos/_O que será produzido.docx
@@ -9,6 +9,7 @@
           <w:ilvl w:val="0"/>
           <w:numId w:val="1"/>
         </w:numPr>
+        <w:jc w:val="both"/>
       </w:pPr>
       <w:r>
         <w:t>Tela de Login</w:t>
@@ -17,6 +18,7 @@
     <w:p>
       <w:pPr>
         <w:pStyle w:val="PargrafodaLista"/>
+        <w:jc w:val="both"/>
       </w:pPr>
       <w:r>
         <w:t>- Acesso ao sistema.</w:t>
@@ -25,6 +27,7 @@
     <w:p>
       <w:pPr>
         <w:pStyle w:val="PargrafodaLista"/>
+        <w:jc w:val="both"/>
       </w:pPr>
     </w:p>
     <w:p>
@@ -34,6 +37,7 @@
           <w:ilvl w:val="0"/>
           <w:numId w:val="1"/>
         </w:numPr>
+        <w:jc w:val="both"/>
       </w:pPr>
       <w:r>
         <w:t>Dashboard (Painel Principal)</w:t>
@@ -42,6 +46,7 @@
     <w:p>
       <w:pPr>
         <w:pStyle w:val="PargrafodaLista"/>
+        <w:jc w:val="both"/>
       </w:pPr>
       <w:r>
         <w:t>- Visão geral das métricas do dia, incluindo agendamentos, receitas e notificações.</w:t>
@@ -50,6 +55,7 @@
     <w:p>
       <w:pPr>
         <w:pStyle w:val="PargrafodaLista"/>
+        <w:jc w:val="both"/>
       </w:pPr>
     </w:p>
     <w:p>
@@ -59,6 +65,7 @@
           <w:ilvl w:val="0"/>
           <w:numId w:val="1"/>
         </w:numPr>
+        <w:jc w:val="both"/>
       </w:pPr>
       <w:r>
         <w:t>Gestão de Agendamentos</w:t>
@@ -67,20 +74,16 @@
     <w:p>
       <w:pPr>
         <w:pStyle w:val="PargrafodaLista"/>
-      </w:pPr>
-      <w:r>
-        <w:t>-</w:t>
-      </w:r>
-      <w:r>
-        <w:t xml:space="preserve"> </w:t>
-      </w:r>
-      <w:r>
-        <w:t>Lista de Agendamentos: Visualização diária/semanal/mensal dos agendamentos.</w:t>
-      </w:r>
-    </w:p>
-    <w:p>
-      <w:pPr>
-        <w:pStyle w:val="PargrafodaLista"/>
+        <w:jc w:val="both"/>
+      </w:pPr>
+      <w:r>
+        <w:t>- Lista de Agendamentos: Visualização diária/semanal/mensal dos agendamentos.</w:t>
+      </w:r>
+    </w:p>
+    <w:p>
+      <w:pPr>
+        <w:pStyle w:val="PargrafodaLista"/>
+        <w:jc w:val="both"/>
       </w:pPr>
       <w:r>
         <w:t>- Adicionar/Editar Agendamento: Formulário para incluir ou alterar um agendamento.</w:t>
@@ -89,6 +92,7 @@
     <w:p>
       <w:pPr>
         <w:pStyle w:val="PargrafodaLista"/>
+        <w:jc w:val="both"/>
       </w:pPr>
       <w:r>
         <w:t>- Histórico de Agendamentos: Registro de serviços prestados, com opções de filtro por data e cliente.</w:t>
@@ -97,6 +101,16 @@
     <w:p>
       <w:pPr>
         <w:pStyle w:val="PargrafodaLista"/>
+        <w:jc w:val="both"/>
+      </w:pPr>
+      <w:r>
+        <w:t>- Agenda Online: Para que clientes possam agendar diretamente pelo site.</w:t>
+      </w:r>
+    </w:p>
+    <w:p>
+      <w:pPr>
+        <w:pStyle w:val="PargrafodaLista"/>
+        <w:jc w:val="both"/>
       </w:pPr>
     </w:p>
     <w:p>
@@ -106,6 +120,7 @@
           <w:ilvl w:val="0"/>
           <w:numId w:val="1"/>
         </w:numPr>
+        <w:jc w:val="both"/>
       </w:pPr>
       <w:r>
         <w:t>Gestão de Clientes</w:t>
@@ -114,6 +129,7 @@
     <w:p>
       <w:pPr>
         <w:pStyle w:val="PargrafodaLista"/>
+        <w:jc w:val="both"/>
       </w:pPr>
       <w:r>
         <w:t>- Cadastro de Clientes: Informações pessoais, histórico de serviços, e preferências.</w:t>
@@ -122,6 +138,7 @@
     <w:p>
       <w:pPr>
         <w:pStyle w:val="PargrafodaLista"/>
+        <w:jc w:val="both"/>
       </w:pPr>
       <w:r>
         <w:t>- Lista de Clientes: Visualização e busca de clientes cadastrados.</w:t>
@@ -130,6 +147,7 @@
     <w:p>
       <w:pPr>
         <w:pStyle w:val="PargrafodaLista"/>
+        <w:jc w:val="both"/>
       </w:pPr>
     </w:p>
     <w:p>
@@ -139,44 +157,39 @@
           <w:ilvl w:val="0"/>
           <w:numId w:val="1"/>
         </w:numPr>
-      </w:pPr>
-      <w:r>
-        <w:t>Gestão Financeira</w:t>
-      </w:r>
-    </w:p>
-    <w:p>
-      <w:pPr>
-        <w:pStyle w:val="PargrafodaLista"/>
-      </w:pPr>
-      <w:r>
-        <w:t>- Relatório Financeiro: Visão geral das receitas e despesas.</w:t>
-      </w:r>
-    </w:p>
-    <w:p>
-      <w:pPr>
-        <w:pStyle w:val="PargrafodaLista"/>
-      </w:pPr>
-      <w:r>
-        <w:t xml:space="preserve">- Cadastro de Pagamentos: Registro de pagamentos recebidos e métodos (dinheiro, </w:t>
-      </w:r>
-      <w:proofErr w:type="gramStart"/>
-      <w:r>
-        <w:t>cartão, etc.</w:t>
-      </w:r>
-      <w:proofErr w:type="gramEnd"/>
-      <w:r>
-        <w:t>).</w:t>
-      </w:r>
-    </w:p>
-    <w:p>
-      <w:pPr>
-        <w:pStyle w:val="PargrafodaLista"/>
-      </w:pPr>
-      <w:r>
-        <w:t>- Relatório de Vendas: Resumo de serviços vendidos em determinado período.</w:t>
-      </w:r>
-    </w:p>
-    <w:p/>
+        <w:jc w:val="both"/>
+      </w:pPr>
+      <w:r>
+        <w:t>Notificações</w:t>
+      </w:r>
+    </w:p>
+    <w:p>
+      <w:pPr>
+        <w:pStyle w:val="PargrafodaLista"/>
+        <w:jc w:val="both"/>
+      </w:pPr>
+      <w:r>
+        <w:t>- Sistema de Lembretes: Notificações para agendamentos futuros, notificações de confirmação de agendamentos, vencimento de produtos etc.</w:t>
+      </w:r>
+    </w:p>
+    <w:p>
+      <w:pPr>
+        <w:pStyle w:val="PargrafodaLista"/>
+        <w:jc w:val="both"/>
+      </w:pPr>
+    </w:p>
+    <w:p>
+      <w:pPr>
+        <w:pStyle w:val="PargrafodaLista"/>
+        <w:jc w:val="both"/>
+      </w:pPr>
+    </w:p>
+    <w:p>
+      <w:pPr>
+        <w:pStyle w:val="PargrafodaLista"/>
+        <w:jc w:val="both"/>
+      </w:pPr>
+    </w:p>
     <w:p>
       <w:pPr>
         <w:pStyle w:val="PargrafodaLista"/>
@@ -184,28 +197,51 @@
           <w:ilvl w:val="0"/>
           <w:numId w:val="1"/>
         </w:numPr>
-      </w:pPr>
-      <w:r>
-        <w:t>Controle de Serviços</w:t>
-      </w:r>
-    </w:p>
-    <w:p>
-      <w:pPr>
-        <w:pStyle w:val="PargrafodaLista"/>
-      </w:pPr>
-      <w:r>
-        <w:t>- Cadastro de Serviços: Lista de serviços oferecidos, incluindo preços e descrições.</w:t>
-      </w:r>
-    </w:p>
-    <w:p>
-      <w:pPr>
-        <w:pStyle w:val="PargrafodaLista"/>
-      </w:pPr>
-      <w:r>
-        <w:t>- Gestão de Produtos: Controle de estoque de produtos utilizados nos serviços.</w:t>
-      </w:r>
-    </w:p>
-    <w:p/>
+        <w:jc w:val="both"/>
+      </w:pPr>
+      <w:r>
+        <w:t>Gestão Financeira</w:t>
+      </w:r>
+    </w:p>
+    <w:p>
+      <w:pPr>
+        <w:pStyle w:val="PargrafodaLista"/>
+        <w:jc w:val="both"/>
+      </w:pPr>
+      <w:r>
+        <w:t>- Relatório Financeiro: Visão geral das receitas e despesas.</w:t>
+      </w:r>
+    </w:p>
+    <w:p>
+      <w:pPr>
+        <w:pStyle w:val="PargrafodaLista"/>
+        <w:jc w:val="both"/>
+      </w:pPr>
+      <w:r>
+        <w:t xml:space="preserve">- Cadastro de Pagamentos: Registro de pagamentos recebidos e métodos (dinheiro, </w:t>
+      </w:r>
+      <w:r>
+        <w:t>cartão etc.</w:t>
+      </w:r>
+      <w:r>
+        <w:t>).</w:t>
+      </w:r>
+    </w:p>
+    <w:p>
+      <w:pPr>
+        <w:pStyle w:val="PargrafodaLista"/>
+        <w:jc w:val="both"/>
+      </w:pPr>
+      <w:r>
+        <w:t>- Relatório de Vendas: Resumo de serviços vendidos em determinado período.</w:t>
+      </w:r>
+    </w:p>
+    <w:p>
+      <w:pPr>
+        <w:pStyle w:val="PargrafodaLista"/>
+        <w:jc w:val="both"/>
+      </w:pPr>
+    </w:p>
     <w:p>
       <w:pPr>
         <w:pStyle w:val="PargrafodaLista"/>
@@ -213,35 +249,34 @@
           <w:ilvl w:val="0"/>
           <w:numId w:val="1"/>
         </w:numPr>
-      </w:pPr>
-      <w:r>
-        <w:t>Configurações</w:t>
-      </w:r>
-    </w:p>
-    <w:p>
-      <w:pPr>
-        <w:pStyle w:val="PargrafodaLista"/>
-      </w:pPr>
-      <w:r>
-        <w:t xml:space="preserve">- Configurações de Conta: Alterar senha, preferências de </w:t>
-      </w:r>
-      <w:proofErr w:type="gramStart"/>
-      <w:r>
-        <w:t>notificação, etc.</w:t>
-      </w:r>
-      <w:proofErr w:type="gramEnd"/>
-    </w:p>
-    <w:p>
-      <w:pPr>
-        <w:pStyle w:val="PargrafodaLista"/>
-      </w:pPr>
-      <w:r>
-        <w:t>- Configurações de Negócio: Informações sobre o estabelecimento, horários de funcionamento, e políticas.</w:t>
-      </w:r>
-    </w:p>
-    <w:p>
-      <w:pPr>
-        <w:pStyle w:val="PargrafodaLista"/>
+        <w:jc w:val="both"/>
+      </w:pPr>
+      <w:r>
+        <w:t>Controle de Serviços</w:t>
+      </w:r>
+    </w:p>
+    <w:p>
+      <w:pPr>
+        <w:pStyle w:val="PargrafodaLista"/>
+        <w:jc w:val="both"/>
+      </w:pPr>
+      <w:r>
+        <w:t>- Cadastro de Serviços: Lista de serviços oferecidos, incluindo preços e descrições.</w:t>
+      </w:r>
+    </w:p>
+    <w:p>
+      <w:pPr>
+        <w:pStyle w:val="PargrafodaLista"/>
+        <w:jc w:val="both"/>
+      </w:pPr>
+      <w:r>
+        <w:t>- Gestão de Produtos: Controle de estoque de produtos utilizados nos serviços.</w:t>
+      </w:r>
+    </w:p>
+    <w:p>
+      <w:pPr>
+        <w:pStyle w:val="PargrafodaLista"/>
+        <w:jc w:val="both"/>
       </w:pPr>
     </w:p>
     <w:p>
@@ -251,35 +286,39 @@
           <w:ilvl w:val="0"/>
           <w:numId w:val="1"/>
         </w:numPr>
-      </w:pPr>
-      <w:r>
-        <w:t>Relatórios e Análises</w:t>
-      </w:r>
-    </w:p>
-    <w:p>
-      <w:pPr>
-        <w:pStyle w:val="PargrafodaLista"/>
-      </w:pPr>
-      <w:r>
-        <w:t xml:space="preserve">- Relatórios de Desempenho: Análises mensais/anuais sobre faturamento, frequência de </w:t>
+        <w:jc w:val="both"/>
+      </w:pPr>
+      <w:r>
+        <w:t>Configurações</w:t>
+      </w:r>
+    </w:p>
+    <w:p>
+      <w:pPr>
+        <w:pStyle w:val="PargrafodaLista"/>
+        <w:jc w:val="both"/>
+      </w:pPr>
+      <w:r>
+        <w:t xml:space="preserve">- Configurações de Conta: Alterar senha, preferências de </w:t>
       </w:r>
       <w:proofErr w:type="gramStart"/>
       <w:r>
-        <w:t>clientes, etc.</w:t>
+        <w:t>notificação, etc.</w:t>
       </w:r>
       <w:proofErr w:type="gramEnd"/>
     </w:p>
     <w:p>
       <w:pPr>
         <w:pStyle w:val="PargrafodaLista"/>
-      </w:pPr>
-      <w:r>
-        <w:t>- Feedback de Clientes: Registro e análise de feedback recebido.</w:t>
-      </w:r>
-    </w:p>
-    <w:p>
-      <w:pPr>
-        <w:pStyle w:val="PargrafodaLista"/>
+        <w:jc w:val="both"/>
+      </w:pPr>
+      <w:r>
+        <w:t>- Configurações de Negócio: Informações sobre o estabelecimento, horários de funcionamento, e políticas.</w:t>
+      </w:r>
+    </w:p>
+    <w:p>
+      <w:pPr>
+        <w:pStyle w:val="PargrafodaLista"/>
+        <w:jc w:val="both"/>
       </w:pPr>
     </w:p>
     <w:p>
@@ -289,28 +328,39 @@
           <w:ilvl w:val="0"/>
           <w:numId w:val="1"/>
         </w:numPr>
-      </w:pPr>
-      <w:r>
-        <w:t>Suporte e Ajuda</w:t>
-      </w:r>
-    </w:p>
-    <w:p>
-      <w:pPr>
-        <w:pStyle w:val="PargrafodaLista"/>
-      </w:pPr>
-      <w:r>
-        <w:t>- FAQ e Tutoriais: Ajuda para usuários sobre como usar o sistema.</w:t>
-      </w:r>
-    </w:p>
-    <w:p>
-      <w:pPr>
-        <w:pStyle w:val="PargrafodaLista"/>
-      </w:pPr>
-      <w:r>
-        <w:t>- Contato: Formulário para suporte ou sugestões.</w:t>
-      </w:r>
-    </w:p>
-    <w:p/>
+        <w:jc w:val="both"/>
+      </w:pPr>
+      <w:r>
+        <w:t>Relatórios e Análises</w:t>
+      </w:r>
+    </w:p>
+    <w:p>
+      <w:pPr>
+        <w:pStyle w:val="PargrafodaLista"/>
+        <w:jc w:val="both"/>
+      </w:pPr>
+      <w:r>
+        <w:t xml:space="preserve">- Relatórios de Desempenho: Análises mensais/anuais sobre faturamento, frequência de </w:t>
+      </w:r>
+      <w:r>
+        <w:t>clientes etc.</w:t>
+      </w:r>
+    </w:p>
+    <w:p>
+      <w:pPr>
+        <w:pStyle w:val="PargrafodaLista"/>
+        <w:jc w:val="both"/>
+      </w:pPr>
+      <w:r>
+        <w:t>- Feedback de Clientes: Registro e análise de feedback recebido.</w:t>
+      </w:r>
+    </w:p>
+    <w:p>
+      <w:pPr>
+        <w:pStyle w:val="PargrafodaLista"/>
+        <w:jc w:val="both"/>
+      </w:pPr>
+    </w:p>
     <w:p>
       <w:pPr>
         <w:pStyle w:val="PargrafodaLista"/>
@@ -318,54 +368,97 @@
           <w:ilvl w:val="0"/>
           <w:numId w:val="1"/>
         </w:numPr>
-      </w:pPr>
-      <w:r>
-        <w:lastRenderedPageBreak/>
-        <w:t>Notificações</w:t>
-      </w:r>
-    </w:p>
-    <w:p>
-      <w:pPr>
-        <w:pStyle w:val="PargrafodaLista"/>
-      </w:pPr>
-      <w:r>
-        <w:t>- Sistema de Lembretes: Notificações para agendamentos futuros</w:t>
-      </w:r>
-      <w:r>
-        <w:t>, notificações de confirmação de agendamentos</w:t>
-      </w:r>
-      <w:r>
-        <w:t xml:space="preserve">, vencimento de </w:t>
-      </w:r>
-      <w:r>
-        <w:t>produtos etc.</w:t>
-      </w:r>
-    </w:p>
-    <w:p/>
-    <w:p/>
-    <w:p/>
-    <w:p>
-      <w:r>
-        <w:t xml:space="preserve"> Extras (opcionais</w:t>
-      </w:r>
-      <w:r>
-        <w:t>/aprimoramentos</w:t>
+        <w:jc w:val="both"/>
+      </w:pPr>
+      <w:r>
+        <w:t>Suporte e Ajuda</w:t>
+      </w:r>
+    </w:p>
+    <w:p>
+      <w:pPr>
+        <w:pStyle w:val="PargrafodaLista"/>
+        <w:jc w:val="both"/>
+      </w:pPr>
+      <w:r>
+        <w:t>- FAQ e Tutoriais: Ajuda para usuários sobre como usar o sistema.</w:t>
+      </w:r>
+    </w:p>
+    <w:p>
+      <w:pPr>
+        <w:pStyle w:val="PargrafodaLista"/>
+        <w:jc w:val="both"/>
+      </w:pPr>
+      <w:r>
+        <w:t>- Contato: Formulário para suporte ou sugestões.</w:t>
+      </w:r>
+    </w:p>
+    <w:p>
+      <w:pPr>
+        <w:pStyle w:val="PargrafodaLista"/>
+        <w:jc w:val="both"/>
+      </w:pPr>
+    </w:p>
+    <w:p>
+      <w:pPr>
+        <w:pStyle w:val="PargrafodaLista"/>
+        <w:numPr>
+          <w:ilvl w:val="0"/>
+          <w:numId w:val="1"/>
+        </w:numPr>
+        <w:jc w:val="both"/>
+      </w:pPr>
+    </w:p>
+    <w:p>
+      <w:pPr>
+        <w:pStyle w:val="PargrafodaLista"/>
+        <w:jc w:val="both"/>
+      </w:pPr>
+      <w:r>
+        <w:t>-.</w:t>
+      </w:r>
+    </w:p>
+    <w:p>
+      <w:pPr>
+        <w:jc w:val="both"/>
+      </w:pPr>
+    </w:p>
+    <w:p>
+      <w:pPr>
+        <w:jc w:val="both"/>
+      </w:pPr>
+    </w:p>
+    <w:p>
+      <w:pPr>
+        <w:jc w:val="both"/>
+      </w:pPr>
+    </w:p>
+    <w:p>
+      <w:pPr>
+        <w:jc w:val="both"/>
+      </w:pPr>
+      <w:r>
+        <w:t xml:space="preserve"> Extras (opcionais/aprimoramentos</w:t>
+      </w:r>
+      <w:r>
+        <w:t xml:space="preserve"> futuros</w:t>
       </w:r>
       <w:r>
         <w:t>)</w:t>
       </w:r>
     </w:p>
     <w:p>
+      <w:pPr>
+        <w:jc w:val="both"/>
+      </w:pPr>
       <w:r>
         <w:t>- Integração com Redes Sociais: Para promoções e marketing.</w:t>
       </w:r>
     </w:p>
     <w:p>
-      <w:r>
-        <w:t>- Agenda Online: Para que clientes possam agendar diretamente pelo site ou app.</w:t>
-      </w:r>
-    </w:p>
-    <w:p/>
+      <w:pPr>
+        <w:jc w:val="both"/>
+      </w:pPr>
+    </w:p>
     <w:sectPr>
       <w:pgSz w:w="11906" w:h="16838"/>
       <w:pgMar w:top="1417" w:right="1701" w:bottom="1417" w:left="1701" w:header="708" w:footer="708" w:gutter="0"/>

</xml_diff>

<commit_message>
envio de arquivos de apoio para criação do TCC
</commit_message>
<xml_diff>
--- a/Documentos/_O que será produzido.docx
+++ b/Documentos/_O que será produzido.docx
@@ -12,6 +12,9 @@
         <w:jc w:val="both"/>
       </w:pPr>
       <w:r>
+        <w:rPr>
+          <w:highlight w:val="yellow"/>
+        </w:rPr>
         <w:t>Tela de Login</w:t>
       </w:r>
     </w:p>
@@ -40,6 +43,9 @@
         <w:jc w:val="both"/>
       </w:pPr>
       <w:r>
+        <w:rPr>
+          <w:highlight w:val="yellow"/>
+        </w:rPr>
         <w:t>Dashboard (Painel Principal)</w:t>
       </w:r>
     </w:p>
@@ -68,6 +74,9 @@
         <w:jc w:val="both"/>
       </w:pPr>
       <w:r>
+        <w:rPr>
+          <w:highlight w:val="yellow"/>
+        </w:rPr>
         <w:t>Gestão de Agendamentos</w:t>
       </w:r>
     </w:p>
@@ -123,6 +132,9 @@
         <w:jc w:val="both"/>
       </w:pPr>
       <w:r>
+        <w:rPr>
+          <w:highlight w:val="yellow"/>
+        </w:rPr>
         <w:t>Gestão de Clientes</w:t>
       </w:r>
     </w:p>
@@ -160,6 +172,9 @@
         <w:jc w:val="both"/>
       </w:pPr>
       <w:r>
+        <w:rPr>
+          <w:highlight w:val="yellow"/>
+        </w:rPr>
         <w:t>Notificações</w:t>
       </w:r>
     </w:p>

</xml_diff>